<commit_message>
Update How Webpack Generate and Bundle Metronic Script and CSS Files.docx
</commit_message>
<xml_diff>
--- a/How Webpack Generate and Bundle Metronic Script and CSS Files.docx
+++ b/How Webpack Generate and Bundle Metronic Script and CSS Files.docx
@@ -380,6 +380,14 @@
           <w:szCs w:val="24"/>
         </w:rPr>
         <w:t xml:space="preserve">  It’s better to download a zip file instead of a installer.  After downloading NodeJs zip package, unzip it to somewhere.</w:t>
+      </w:r>
+      <w:r>
+        <w:rPr>
+          <w:rFonts w:ascii="Arial" w:hAnsi="Arial" w:cs="Arial"/>
+          <w:sz w:val="24"/>
+          <w:szCs w:val="24"/>
+        </w:rPr>
+        <w:t xml:space="preserve">  But some other suggest that install Node.js from the installer and enable an option to automatically download tools.  The reason is to solve the issue of missing required MS tool and Python package when using yarn to build Metronic distribution files. </w:t>
       </w:r>
     </w:p>
     <w:p>
@@ -699,7 +707,6 @@
           <w:sz w:val="24"/>
           <w:szCs w:val="24"/>
         </w:rPr>
-        <w:lastRenderedPageBreak/>
         <w:t>Install the</w:t>
       </w:r>
       <w:r>
@@ -1092,15 +1099,7 @@
           <w:sz w:val="24"/>
           <w:szCs w:val="24"/>
         </w:rPr>
-        <w:t xml:space="preserve"> </w:t>
-      </w:r>
-      <w:r>
-        <w:rPr>
-          <w:rFonts w:ascii="Arial" w:hAnsi="Arial" w:cs="Arial"/>
-          <w:sz w:val="24"/>
-          <w:szCs w:val="24"/>
-        </w:rPr>
-        <w:t xml:space="preserve">file under </w:t>
+        <w:t xml:space="preserve"> file under </w:t>
       </w:r>
       <w:r>
         <w:rPr>
@@ -1324,6 +1323,7 @@
           <w:sz w:val="24"/>
           <w:szCs w:val="24"/>
         </w:rPr>
+        <w:lastRenderedPageBreak/>
         <w:t>Sometimes, Python 2 need to be installed manually, so just let npm know where it is installed:</w:t>
       </w:r>
     </w:p>
@@ -1848,7 +1848,23 @@
           <w:sz w:val="24"/>
           <w:szCs w:val="24"/>
         </w:rPr>
-        <w:t xml:space="preserve">The .js under </w:t>
+        <w:t>The .js</w:t>
+      </w:r>
+      <w:r>
+        <w:rPr>
+          <w:rFonts w:ascii="Arial" w:hAnsi="Arial" w:cs="Arial"/>
+          <w:sz w:val="24"/>
+          <w:szCs w:val="24"/>
+        </w:rPr>
+        <w:t xml:space="preserve"> files</w:t>
+      </w:r>
+      <w:r>
+        <w:rPr>
+          <w:rFonts w:ascii="Arial" w:hAnsi="Arial" w:cs="Arial"/>
+          <w:sz w:val="24"/>
+          <w:szCs w:val="24"/>
+        </w:rPr>
+        <w:t xml:space="preserve"> under </w:t>
       </w:r>
       <w:r>
         <w:rPr>
@@ -1872,7 +1888,23 @@
           <w:sz w:val="24"/>
           <w:szCs w:val="24"/>
         </w:rPr>
-        <w:t xml:space="preserve">folder is the </w:t>
+        <w:t xml:space="preserve">folder </w:t>
+      </w:r>
+      <w:r>
+        <w:rPr>
+          <w:rFonts w:ascii="Arial" w:hAnsi="Arial" w:cs="Arial"/>
+          <w:sz w:val="24"/>
+          <w:szCs w:val="24"/>
+        </w:rPr>
+        <w:t>are</w:t>
+      </w:r>
+      <w:r>
+        <w:rPr>
+          <w:rFonts w:ascii="Arial" w:hAnsi="Arial" w:cs="Arial"/>
+          <w:sz w:val="24"/>
+          <w:szCs w:val="24"/>
+        </w:rPr>
+        <w:t xml:space="preserve"> the </w:t>
       </w:r>
       <w:r>
         <w:rPr>
@@ -1904,7 +1936,23 @@
           <w:sz w:val="24"/>
           <w:szCs w:val="24"/>
         </w:rPr>
-        <w:t xml:space="preserve">, which specifies what </w:t>
+        <w:t>, which specif</w:t>
+      </w:r>
+      <w:r>
+        <w:rPr>
+          <w:rFonts w:ascii="Arial" w:hAnsi="Arial" w:cs="Arial"/>
+          <w:sz w:val="24"/>
+          <w:szCs w:val="24"/>
+        </w:rPr>
+        <w:t>y</w:t>
+      </w:r>
+      <w:r>
+        <w:rPr>
+          <w:rFonts w:ascii="Arial" w:hAnsi="Arial" w:cs="Arial"/>
+          <w:sz w:val="24"/>
+          <w:szCs w:val="24"/>
+        </w:rPr>
+        <w:t xml:space="preserve"> what </w:t>
       </w:r>
       <w:r>
         <w:rPr>
@@ -1937,7 +1985,15 @@
           <w:sz w:val="24"/>
           <w:szCs w:val="24"/>
         </w:rPr>
-        <w:t xml:space="preserve">It has @output in </w:t>
+        <w:t>Each file</w:t>
+      </w:r>
+      <w:r>
+        <w:rPr>
+          <w:rFonts w:ascii="Arial" w:hAnsi="Arial" w:cs="Arial"/>
+          <w:sz w:val="24"/>
+          <w:szCs w:val="24"/>
+        </w:rPr>
+        <w:t xml:space="preserve"> has @output in </w:t>
       </w:r>
       <w:r>
         <w:rPr>
@@ -2626,7 +2682,48 @@
           <w:sz w:val="24"/>
           <w:szCs w:val="24"/>
         </w:rPr>
-        <w:t>Plugin scripts and css bundles are specified in global.js</w:t>
+        <w:t>3</w:t>
+      </w:r>
+      <w:r>
+        <w:rPr>
+          <w:rFonts w:ascii="Arial" w:hAnsi="Arial" w:cs="Arial"/>
+          <w:sz w:val="24"/>
+          <w:szCs w:val="24"/>
+          <w:vertAlign w:val="superscript"/>
+        </w:rPr>
+        <w:t>rd</w:t>
+      </w:r>
+      <w:r>
+        <w:rPr>
+          <w:rFonts w:ascii="Arial" w:hAnsi="Arial" w:cs="Arial"/>
+          <w:sz w:val="24"/>
+          <w:szCs w:val="24"/>
+        </w:rPr>
+        <w:t xml:space="preserve"> party p</w:t>
+      </w:r>
+      <w:r>
+        <w:rPr>
+          <w:rFonts w:ascii="Arial" w:hAnsi="Arial" w:cs="Arial"/>
+          <w:sz w:val="24"/>
+          <w:szCs w:val="24"/>
+        </w:rPr>
+        <w:t xml:space="preserve">lugin scripts and css </w:t>
+      </w:r>
+      <w:r>
+        <w:rPr>
+          <w:rFonts w:ascii="Arial" w:hAnsi="Arial" w:cs="Arial"/>
+          <w:sz w:val="24"/>
+          <w:szCs w:val="24"/>
+        </w:rPr>
+        <w:t>libraries</w:t>
+      </w:r>
+      <w:r>
+        <w:rPr>
+          <w:rFonts w:ascii="Arial" w:hAnsi="Arial" w:cs="Arial"/>
+          <w:sz w:val="24"/>
+          <w:szCs w:val="24"/>
+        </w:rPr>
+        <w:t xml:space="preserve"> are specified in global.js</w:t>
       </w:r>
       <w:r>
         <w:rPr>
@@ -3186,6 +3283,7 @@
           <w:sz w:val="24"/>
           <w:szCs w:val="24"/>
         </w:rPr>
+        <w:lastRenderedPageBreak/>
         <w:t xml:space="preserve">Optional </w:t>
       </w:r>
       <w:r>
@@ -3251,7 +3349,6 @@
           <w:sz w:val="24"/>
           <w:szCs w:val="24"/>
         </w:rPr>
-        <w:lastRenderedPageBreak/>
         <w:t>Touch enabled jQuery plugin that lets you create a beautiful responsive carousel slider.</w:t>
       </w:r>
     </w:p>
@@ -3538,6 +3635,7 @@
           <w:sz w:val="24"/>
           <w:szCs w:val="24"/>
         </w:rPr>
+        <w:lastRenderedPageBreak/>
         <w:t>require("bootstrap-daterangepicker");</w:t>
       </w:r>
     </w:p>
@@ -3582,7 +3680,6 @@
           <w:sz w:val="24"/>
           <w:szCs w:val="24"/>
         </w:rPr>
-        <w:lastRenderedPageBreak/>
         <w:t xml:space="preserve">The jQuery plugin that </w:t>
       </w:r>
       <w:r>
@@ -4002,6 +4099,7 @@
           <w:sz w:val="24"/>
           <w:szCs w:val="24"/>
         </w:rPr>
+        <w:lastRenderedPageBreak/>
         <w:t>require("../../../src/assets/js/global/integration/plugins/bootstrap-switch.init.js");</w:t>
       </w:r>
     </w:p>
@@ -4047,7 +4145,6 @@
           <w:sz w:val="24"/>
           <w:szCs w:val="24"/>
         </w:rPr>
-        <w:lastRenderedPageBreak/>
         <w:t>A beautiful, responsive, customizable, accessible (WAI-ARIA) replacement for JavaScript's popup boxes</w:t>
       </w:r>
       <w:r>
@@ -4442,7 +4539,6 @@
           <w:sz w:val="24"/>
           <w:szCs w:val="24"/>
         </w:rPr>
-        <w:lastRenderedPageBreak/>
         <w:t>require("bootstrap-datepicker/js/locales/bootstrap-datepicker.fr.js");</w:t>
       </w:r>
     </w:p>
@@ -4866,7 +4962,6 @@
           <w:sz w:val="24"/>
           <w:szCs w:val="24"/>
         </w:rPr>
-        <w:lastRenderedPageBreak/>
         <w:t>require("@yaireo/tagify/dist/tagify.polyfills.min");</w:t>
       </w:r>
     </w:p>
@@ -5280,6 +5375,7 @@
           <w:sz w:val="24"/>
           <w:szCs w:val="24"/>
         </w:rPr>
+        <w:lastRenderedPageBreak/>
         <w:t>A small, stand-alone script to automatically adjust textarea height.</w:t>
       </w:r>
     </w:p>
@@ -5326,7 +5422,6 @@
           <w:sz w:val="24"/>
           <w:szCs w:val="24"/>
         </w:rPr>
-        <w:lastRenderedPageBreak/>
         <w:t>window.autosize = require("autosize");</w:t>
       </w:r>
     </w:p>
@@ -5709,6 +5804,7 @@
           <w:sz w:val="24"/>
           <w:szCs w:val="24"/>
         </w:rPr>
+        <w:lastRenderedPageBreak/>
         <w:t xml:space="preserve">A </w:t>
       </w:r>
       <w:r>
@@ -5763,7 +5859,6 @@
           <w:sz w:val="24"/>
           <w:szCs w:val="24"/>
         </w:rPr>
-        <w:lastRenderedPageBreak/>
         <w:t>require("ion-rangeslider/css/ion.rangeSlider.css");</w:t>
       </w:r>
     </w:p>
@@ -6146,6 +6241,7 @@
           <w:sz w:val="24"/>
           <w:szCs w:val="24"/>
         </w:rPr>
+        <w:lastRenderedPageBreak/>
         <w:t>require("jquery-validation/dist/additional-methods.js");</w:t>
       </w:r>
     </w:p>
@@ -6191,7 +6287,6 @@
           <w:szCs w:val="24"/>
           <w:u w:val="single"/>
         </w:rPr>
-        <w:lastRenderedPageBreak/>
         <w:t>Bootstrap-Multiselectsplitter</w:t>
       </w:r>
     </w:p>
@@ -6550,6 +6645,7 @@
           <w:sz w:val="24"/>
           <w:szCs w:val="24"/>
         </w:rPr>
+        <w:lastRenderedPageBreak/>
         <w:t>require("bootstrap-markdown/css/bootstrap-markdown.min.css");</w:t>
       </w:r>
     </w:p>
@@ -6958,6 +7054,7 @@
           <w:sz w:val="24"/>
           <w:szCs w:val="24"/>
         </w:rPr>
+        <w:lastRenderedPageBreak/>
         <w:t>Font and Icons</w:t>
       </w:r>
     </w:p>
@@ -7004,7 +7101,6 @@
           <w:sz w:val="24"/>
           <w:szCs w:val="24"/>
         </w:rPr>
-        <w:lastRenderedPageBreak/>
         <w:t>require("../../../src/assets/plugins/line-awesome/css/line-awesome.css");</w:t>
       </w:r>
     </w:p>

</xml_diff>